<commit_message>
Documento de arquitectura y diagramas.
Modificaciones varias.
</commit_message>
<xml_diff>
--- a/docs/Documento de Arquitectura.docx
+++ b/docs/Documento de Arquitectura.docx
@@ -671,6 +671,9 @@
             <w:r>
               <w:t>Benítez, Jeremías</w:t>
             </w:r>
+            <w:r>
+              <w:t>.</w:t>
+            </w:r>
           </w:p>
         </w:tc>
       </w:tr>
@@ -765,6 +768,9 @@
             <w:r>
               <w:t>Monsierra, Lucas</w:t>
             </w:r>
+            <w:r>
+              <w:t>.</w:t>
+            </w:r>
           </w:p>
         </w:tc>
       </w:tr>
@@ -774,6 +780,7 @@
             <w:tcW w:w="958" w:type="dxa"/>
             <w:tcBorders>
               <w:top w:val="single" w:sz="4" w:space="0" w:color="auto"/>
+              <w:bottom w:val="single" w:sz="4" w:space="0" w:color="auto"/>
             </w:tcBorders>
             <w:shd w:val="clear" w:color="auto" w:fill="auto"/>
             <w:tcMar>
@@ -794,6 +801,7 @@
             <w:tcW w:w="1055" w:type="dxa"/>
             <w:tcBorders>
               <w:top w:val="single" w:sz="4" w:space="0" w:color="auto"/>
+              <w:bottom w:val="single" w:sz="4" w:space="0" w:color="auto"/>
             </w:tcBorders>
             <w:shd w:val="clear" w:color="auto" w:fill="auto"/>
             <w:tcMar>
@@ -814,6 +822,7 @@
             <w:tcW w:w="4757" w:type="dxa"/>
             <w:tcBorders>
               <w:top w:val="single" w:sz="4" w:space="0" w:color="auto"/>
+              <w:bottom w:val="single" w:sz="4" w:space="0" w:color="auto"/>
             </w:tcBorders>
             <w:shd w:val="clear" w:color="auto" w:fill="auto"/>
             <w:tcMar>
@@ -842,6 +851,89 @@
             </w:pPr>
             <w:r>
               <w:t>Agregados beneficios del patrón MVC.</w:t>
+            </w:r>
+          </w:p>
+        </w:tc>
+        <w:tc>
+          <w:tcPr>
+            <w:tcW w:w="1874" w:type="dxa"/>
+            <w:tcBorders>
+              <w:top w:val="single" w:sz="4" w:space="0" w:color="auto"/>
+              <w:bottom w:val="single" w:sz="4" w:space="0" w:color="auto"/>
+            </w:tcBorders>
+            <w:shd w:val="clear" w:color="auto" w:fill="auto"/>
+            <w:tcMar>
+              <w:left w:w="108" w:type="dxa"/>
+            </w:tcMar>
+          </w:tcPr>
+          <w:p>
+            <w:pPr>
+              <w:spacing w:after="0"/>
+            </w:pPr>
+            <w:r>
+              <w:t>Monsierra, Lucas.</w:t>
+            </w:r>
+          </w:p>
+        </w:tc>
+      </w:tr>
+      <w:tr>
+        <w:tc>
+          <w:tcPr>
+            <w:tcW w:w="958" w:type="dxa"/>
+            <w:tcBorders>
+              <w:top w:val="single" w:sz="4" w:space="0" w:color="auto"/>
+            </w:tcBorders>
+            <w:shd w:val="clear" w:color="auto" w:fill="auto"/>
+            <w:tcMar>
+              <w:left w:w="108" w:type="dxa"/>
+            </w:tcMar>
+          </w:tcPr>
+          <w:p>
+            <w:pPr>
+              <w:spacing w:after="0"/>
+            </w:pPr>
+            <w:r>
+              <w:t>1.0.4</w:t>
+            </w:r>
+          </w:p>
+        </w:tc>
+        <w:tc>
+          <w:tcPr>
+            <w:tcW w:w="1055" w:type="dxa"/>
+            <w:tcBorders>
+              <w:top w:val="single" w:sz="4" w:space="0" w:color="auto"/>
+            </w:tcBorders>
+            <w:shd w:val="clear" w:color="auto" w:fill="auto"/>
+            <w:tcMar>
+              <w:left w:w="108" w:type="dxa"/>
+            </w:tcMar>
+          </w:tcPr>
+          <w:p>
+            <w:pPr>
+              <w:spacing w:after="0"/>
+            </w:pPr>
+            <w:r>
+              <w:t>22/06/17</w:t>
+            </w:r>
+          </w:p>
+        </w:tc>
+        <w:tc>
+          <w:tcPr>
+            <w:tcW w:w="4757" w:type="dxa"/>
+            <w:tcBorders>
+              <w:top w:val="single" w:sz="4" w:space="0" w:color="auto"/>
+            </w:tcBorders>
+            <w:shd w:val="clear" w:color="auto" w:fill="auto"/>
+            <w:tcMar>
+              <w:left w:w="108" w:type="dxa"/>
+            </w:tcMar>
+          </w:tcPr>
+          <w:p>
+            <w:pPr>
+              <w:spacing w:after="0"/>
+            </w:pPr>
+            <w:r>
+              <w:t>Agregadas descripciones MVC.</w:t>
             </w:r>
           </w:p>
         </w:tc>
@@ -2973,35 +3065,264 @@
     </w:p>
     <w:p>
       <w:pPr>
-        <w:pStyle w:val="Subttulo"/>
-      </w:pPr>
-      <w:r>
-        <w:rPr>
-          <w:lang w:val="es-AR"/>
-        </w:rPr>
-        <w:t>2.2.1 Vista</w:t>
-      </w:r>
-    </w:p>
-    <w:p>
-      <w:pPr>
-        <w:pStyle w:val="Subttulo"/>
-      </w:pPr>
-      <w:r>
-        <w:rPr>
-          <w:lang w:val="es-AR"/>
-        </w:rPr>
-        <w:t>2.2.2 Controlador</w:t>
-      </w:r>
-    </w:p>
-    <w:p>
-      <w:pPr>
-        <w:pStyle w:val="Subttulo"/>
-      </w:pPr>
-      <w:r>
-        <w:rPr>
-          <w:lang w:val="es-AR"/>
-        </w:rPr>
-        <w:t>2.2.3 Modelo</w:t>
+        <w:pStyle w:val="Ttulo2"/>
+        <w:rPr>
+          <w:lang w:val="es-AR"/>
+        </w:rPr>
+      </w:pPr>
+      <w:r>
+        <w:rPr>
+          <w:lang w:val="es-AR"/>
+        </w:rPr>
+        <w:t>Vista</w:t>
+      </w:r>
+      <w:r>
+        <w:rPr>
+          <w:lang w:val="es-AR"/>
+        </w:rPr>
+        <w:t>.</w:t>
+      </w:r>
+    </w:p>
+    <w:p>
+      <w:r>
+        <w:t xml:space="preserve">La Vista es la información que se presenta al usuario. La vista gestiona la presentación de la información de la aplicación; todo lo relativo a la interfaz de usuario, los datos necesarios para que el usuario pueda seguir interactuando con la aplicación. La vista representa la lógica de presentación de la aplicación. Los componentes de la vista extraen el estado actual del sistema del modelo y proporcionan la interfaz de usuario para el protocolo que se está usando. </w:t>
+      </w:r>
+    </w:p>
+    <w:p>
+      <w:r>
+        <w:t>En nuestro sistema vamos a tener distintos tipos de vistas:</w:t>
+      </w:r>
+    </w:p>
+    <w:p>
+      <w:pPr>
+        <w:pStyle w:val="Prrafodelista"/>
+        <w:numPr>
+          <w:ilvl w:val="0"/>
+          <w:numId w:val="11"/>
+        </w:numPr>
+      </w:pPr>
+      <w:r>
+        <w:t>Vista de Inicio</w:t>
+      </w:r>
+      <w:r>
+        <w:t>.</w:t>
+      </w:r>
+    </w:p>
+    <w:p>
+      <w:pPr>
+        <w:pStyle w:val="Prrafodelista"/>
+        <w:numPr>
+          <w:ilvl w:val="0"/>
+          <w:numId w:val="11"/>
+        </w:numPr>
+      </w:pPr>
+      <w:r>
+        <w:t>Vista Docente.</w:t>
+      </w:r>
+    </w:p>
+    <w:p>
+      <w:pPr>
+        <w:pStyle w:val="Prrafodelista"/>
+        <w:numPr>
+          <w:ilvl w:val="0"/>
+          <w:numId w:val="11"/>
+        </w:numPr>
+      </w:pPr>
+      <w:r>
+        <w:t>Vista Mapa.</w:t>
+      </w:r>
+    </w:p>
+    <w:p>
+      <w:pPr>
+        <w:pStyle w:val="Prrafodelista"/>
+        <w:numPr>
+          <w:ilvl w:val="0"/>
+          <w:numId w:val="11"/>
+        </w:numPr>
+      </w:pPr>
+      <w:r>
+        <w:t>Vista Ayuda.</w:t>
+      </w:r>
+    </w:p>
+    <w:p>
+      <w:pPr>
+        <w:pStyle w:val="Ttulo2"/>
+        <w:rPr>
+          <w:lang w:val="es-AR"/>
+        </w:rPr>
+      </w:pPr>
+      <w:r>
+        <w:rPr>
+          <w:lang w:val="es-AR"/>
+        </w:rPr>
+        <w:t>Controlador</w:t>
+      </w:r>
+      <w:r>
+        <w:rPr>
+          <w:lang w:val="es-AR"/>
+        </w:rPr>
+        <w:t>.</w:t>
+      </w:r>
+    </w:p>
+    <w:p>
+      <w:r>
+        <w:t>Es el indicado a responder a los eventos invocados desde la vista; y a su vez llamar a los métodos correspondientes el modelo para procesar y producir las resp</w:t>
+      </w:r>
+      <w:r>
+        <w:t>u</w:t>
+      </w:r>
+      <w:r>
+        <w:t xml:space="preserve">estas necesarias con los datos adecuados para la interacción de la aplicación. </w:t>
+      </w:r>
+      <w:r>
+        <w:t>Sirve</w:t>
+      </w:r>
+      <w:r>
+        <w:t xml:space="preserve"> como un intermediario entre el Modelo, la Vista y cualquier otro recurso necesario para procesar la solicit</w:t>
+      </w:r>
+      <w:r>
+        <w:t>ud</w:t>
+      </w:r>
+      <w:r>
+        <w:t xml:space="preserve">. </w:t>
+      </w:r>
+      <w:r>
+        <w:t>Es</w:t>
+      </w:r>
+      <w:r>
+        <w:t xml:space="preserve"> responsable de recibir los eventos, determinar el procesador del evento, invocar al procesador y finalmente provocar la generación de la vista apropiada.</w:t>
+      </w:r>
+    </w:p>
+    <w:p>
+      <w:r>
+        <w:t>D</w:t>
+      </w:r>
+      <w:r>
+        <w:t>eben r</w:t>
+      </w:r>
+      <w:r>
+        <w:t>ealizar las siguientes tareas:</w:t>
+      </w:r>
+    </w:p>
+    <w:p>
+      <w:pPr>
+        <w:pStyle w:val="Prrafodelista"/>
+        <w:numPr>
+          <w:ilvl w:val="0"/>
+          <w:numId w:val="12"/>
+        </w:numPr>
+      </w:pPr>
+      <w:r>
+        <w:t>Control de la seguridad.</w:t>
+      </w:r>
+    </w:p>
+    <w:p>
+      <w:pPr>
+        <w:pStyle w:val="Prrafodelista"/>
+        <w:numPr>
+          <w:ilvl w:val="0"/>
+          <w:numId w:val="12"/>
+        </w:numPr>
+      </w:pPr>
+      <w:r>
+        <w:t xml:space="preserve"> Identificación de eventos.</w:t>
+      </w:r>
+    </w:p>
+    <w:p>
+      <w:pPr>
+        <w:pStyle w:val="Prrafodelista"/>
+        <w:numPr>
+          <w:ilvl w:val="0"/>
+          <w:numId w:val="12"/>
+        </w:numPr>
+      </w:pPr>
+      <w:r>
+        <w:t xml:space="preserve"> Preparar el modelo.</w:t>
+      </w:r>
+    </w:p>
+    <w:p>
+      <w:pPr>
+        <w:pStyle w:val="Prrafodelista"/>
+        <w:numPr>
+          <w:ilvl w:val="0"/>
+          <w:numId w:val="12"/>
+        </w:numPr>
+      </w:pPr>
+      <w:r>
+        <w:t xml:space="preserve"> Procesar el evento.</w:t>
+      </w:r>
+    </w:p>
+    <w:p>
+      <w:pPr>
+        <w:pStyle w:val="Prrafodelista"/>
+        <w:numPr>
+          <w:ilvl w:val="0"/>
+          <w:numId w:val="12"/>
+        </w:numPr>
+      </w:pPr>
+      <w:r>
+        <w:t>Manejar los errores.</w:t>
+      </w:r>
+    </w:p>
+    <w:p>
+      <w:pPr>
+        <w:pStyle w:val="Prrafodelista"/>
+        <w:numPr>
+          <w:ilvl w:val="0"/>
+          <w:numId w:val="12"/>
+        </w:numPr>
+      </w:pPr>
+      <w:r>
+        <w:t xml:space="preserve"> Provocar la generación de la respuesta.</w:t>
+      </w:r>
+    </w:p>
+    <w:p>
+      <w:pPr>
+        <w:pStyle w:val="Ttulo2"/>
+        <w:rPr>
+          <w:lang w:val="es-AR"/>
+        </w:rPr>
+      </w:pPr>
+      <w:r>
+        <w:rPr>
+          <w:lang w:val="es-AR"/>
+        </w:rPr>
+        <w:t>Modelo</w:t>
+      </w:r>
+      <w:r>
+        <w:rPr>
+          <w:lang w:val="es-AR"/>
+        </w:rPr>
+        <w:t>.</w:t>
+      </w:r>
+    </w:p>
+    <w:p>
+      <w:r>
+        <w:t xml:space="preserve">El Modelo representa las estructuras de datos; es decir toda la información con la que opera la </w:t>
+      </w:r>
+      <w:r>
+        <w:t xml:space="preserve">aplicación. </w:t>
+      </w:r>
+      <w:r>
+        <w:t>Gestiona</w:t>
+      </w:r>
+      <w:r>
+        <w:t>n</w:t>
+      </w:r>
+      <w:r>
+        <w:t xml:space="preserve"> el comportamiento y los datos del dominio; </w:t>
+      </w:r>
+      <w:r>
+        <w:t>contiene</w:t>
+      </w:r>
+      <w:r>
+        <w:t>n funciones que ayudan a devolver, insertar y actualizar información de su base de datos, independientemente</w:t>
+      </w:r>
+      <w:r>
+        <w:t xml:space="preserve"> de la Base de Datos a utilizar. </w:t>
+      </w:r>
+      <w:r>
+        <w:t>Encapsular el modelo de una aplicación en componentes facilita la depuración, mejora la calidad y favorece la reutilización de código, y los cambios que el sistema pudiera sufrir a futuro.</w:t>
       </w:r>
     </w:p>
     <w:sectPr>
@@ -3272,6 +3593,232 @@
     </w:lvl>
   </w:abstractNum>
   <w:abstractNum w:abstractNumId="2">
+    <w:nsid w:val="2A6F1D52"/>
+    <w:multiLevelType w:val="hybridMultilevel"/>
+    <w:tmpl w:val="1C3A3436"/>
+    <w:lvl w:ilvl="0" w:tplc="0C0A0001">
+      <w:start w:val="1"/>
+      <w:numFmt w:val="bullet"/>
+      <w:lvlText w:val=""/>
+      <w:lvlJc w:val="left"/>
+      <w:pPr>
+        <w:ind w:left="720" w:hanging="360"/>
+      </w:pPr>
+      <w:rPr>
+        <w:rFonts w:ascii="Symbol" w:hAnsi="Symbol" w:hint="default"/>
+      </w:rPr>
+    </w:lvl>
+    <w:lvl w:ilvl="1" w:tplc="0C0A0003" w:tentative="1">
+      <w:start w:val="1"/>
+      <w:numFmt w:val="bullet"/>
+      <w:lvlText w:val="o"/>
+      <w:lvlJc w:val="left"/>
+      <w:pPr>
+        <w:ind w:left="1440" w:hanging="360"/>
+      </w:pPr>
+      <w:rPr>
+        <w:rFonts w:ascii="Courier New" w:hAnsi="Courier New" w:cs="Courier New" w:hint="default"/>
+      </w:rPr>
+    </w:lvl>
+    <w:lvl w:ilvl="2" w:tplc="0C0A0005" w:tentative="1">
+      <w:start w:val="1"/>
+      <w:numFmt w:val="bullet"/>
+      <w:lvlText w:val=""/>
+      <w:lvlJc w:val="left"/>
+      <w:pPr>
+        <w:ind w:left="2160" w:hanging="360"/>
+      </w:pPr>
+      <w:rPr>
+        <w:rFonts w:ascii="Wingdings" w:hAnsi="Wingdings" w:hint="default"/>
+      </w:rPr>
+    </w:lvl>
+    <w:lvl w:ilvl="3" w:tplc="0C0A0001" w:tentative="1">
+      <w:start w:val="1"/>
+      <w:numFmt w:val="bullet"/>
+      <w:lvlText w:val=""/>
+      <w:lvlJc w:val="left"/>
+      <w:pPr>
+        <w:ind w:left="2880" w:hanging="360"/>
+      </w:pPr>
+      <w:rPr>
+        <w:rFonts w:ascii="Symbol" w:hAnsi="Symbol" w:hint="default"/>
+      </w:rPr>
+    </w:lvl>
+    <w:lvl w:ilvl="4" w:tplc="0C0A0003" w:tentative="1">
+      <w:start w:val="1"/>
+      <w:numFmt w:val="bullet"/>
+      <w:lvlText w:val="o"/>
+      <w:lvlJc w:val="left"/>
+      <w:pPr>
+        <w:ind w:left="3600" w:hanging="360"/>
+      </w:pPr>
+      <w:rPr>
+        <w:rFonts w:ascii="Courier New" w:hAnsi="Courier New" w:cs="Courier New" w:hint="default"/>
+      </w:rPr>
+    </w:lvl>
+    <w:lvl w:ilvl="5" w:tplc="0C0A0005" w:tentative="1">
+      <w:start w:val="1"/>
+      <w:numFmt w:val="bullet"/>
+      <w:lvlText w:val=""/>
+      <w:lvlJc w:val="left"/>
+      <w:pPr>
+        <w:ind w:left="4320" w:hanging="360"/>
+      </w:pPr>
+      <w:rPr>
+        <w:rFonts w:ascii="Wingdings" w:hAnsi="Wingdings" w:hint="default"/>
+      </w:rPr>
+    </w:lvl>
+    <w:lvl w:ilvl="6" w:tplc="0C0A0001" w:tentative="1">
+      <w:start w:val="1"/>
+      <w:numFmt w:val="bullet"/>
+      <w:lvlText w:val=""/>
+      <w:lvlJc w:val="left"/>
+      <w:pPr>
+        <w:ind w:left="5040" w:hanging="360"/>
+      </w:pPr>
+      <w:rPr>
+        <w:rFonts w:ascii="Symbol" w:hAnsi="Symbol" w:hint="default"/>
+      </w:rPr>
+    </w:lvl>
+    <w:lvl w:ilvl="7" w:tplc="0C0A0003" w:tentative="1">
+      <w:start w:val="1"/>
+      <w:numFmt w:val="bullet"/>
+      <w:lvlText w:val="o"/>
+      <w:lvlJc w:val="left"/>
+      <w:pPr>
+        <w:ind w:left="5760" w:hanging="360"/>
+      </w:pPr>
+      <w:rPr>
+        <w:rFonts w:ascii="Courier New" w:hAnsi="Courier New" w:cs="Courier New" w:hint="default"/>
+      </w:rPr>
+    </w:lvl>
+    <w:lvl w:ilvl="8" w:tplc="0C0A0005" w:tentative="1">
+      <w:start w:val="1"/>
+      <w:numFmt w:val="bullet"/>
+      <w:lvlText w:val=""/>
+      <w:lvlJc w:val="left"/>
+      <w:pPr>
+        <w:ind w:left="6480" w:hanging="360"/>
+      </w:pPr>
+      <w:rPr>
+        <w:rFonts w:ascii="Wingdings" w:hAnsi="Wingdings" w:hint="default"/>
+      </w:rPr>
+    </w:lvl>
+  </w:abstractNum>
+  <w:abstractNum w:abstractNumId="3">
+    <w:nsid w:val="305C06F1"/>
+    <w:multiLevelType w:val="hybridMultilevel"/>
+    <w:tmpl w:val="0718A2C6"/>
+    <w:lvl w:ilvl="0" w:tplc="0C0A0001">
+      <w:start w:val="1"/>
+      <w:numFmt w:val="bullet"/>
+      <w:lvlText w:val=""/>
+      <w:lvlJc w:val="left"/>
+      <w:pPr>
+        <w:ind w:left="720" w:hanging="360"/>
+      </w:pPr>
+      <w:rPr>
+        <w:rFonts w:ascii="Symbol" w:hAnsi="Symbol" w:hint="default"/>
+      </w:rPr>
+    </w:lvl>
+    <w:lvl w:ilvl="1" w:tplc="0C0A0003" w:tentative="1">
+      <w:start w:val="1"/>
+      <w:numFmt w:val="bullet"/>
+      <w:lvlText w:val="o"/>
+      <w:lvlJc w:val="left"/>
+      <w:pPr>
+        <w:ind w:left="1440" w:hanging="360"/>
+      </w:pPr>
+      <w:rPr>
+        <w:rFonts w:ascii="Courier New" w:hAnsi="Courier New" w:cs="Courier New" w:hint="default"/>
+      </w:rPr>
+    </w:lvl>
+    <w:lvl w:ilvl="2" w:tplc="0C0A0005" w:tentative="1">
+      <w:start w:val="1"/>
+      <w:numFmt w:val="bullet"/>
+      <w:lvlText w:val=""/>
+      <w:lvlJc w:val="left"/>
+      <w:pPr>
+        <w:ind w:left="2160" w:hanging="360"/>
+      </w:pPr>
+      <w:rPr>
+        <w:rFonts w:ascii="Wingdings" w:hAnsi="Wingdings" w:hint="default"/>
+      </w:rPr>
+    </w:lvl>
+    <w:lvl w:ilvl="3" w:tplc="0C0A0001" w:tentative="1">
+      <w:start w:val="1"/>
+      <w:numFmt w:val="bullet"/>
+      <w:lvlText w:val=""/>
+      <w:lvlJc w:val="left"/>
+      <w:pPr>
+        <w:ind w:left="2880" w:hanging="360"/>
+      </w:pPr>
+      <w:rPr>
+        <w:rFonts w:ascii="Symbol" w:hAnsi="Symbol" w:hint="default"/>
+      </w:rPr>
+    </w:lvl>
+    <w:lvl w:ilvl="4" w:tplc="0C0A0003" w:tentative="1">
+      <w:start w:val="1"/>
+      <w:numFmt w:val="bullet"/>
+      <w:lvlText w:val="o"/>
+      <w:lvlJc w:val="left"/>
+      <w:pPr>
+        <w:ind w:left="3600" w:hanging="360"/>
+      </w:pPr>
+      <w:rPr>
+        <w:rFonts w:ascii="Courier New" w:hAnsi="Courier New" w:cs="Courier New" w:hint="default"/>
+      </w:rPr>
+    </w:lvl>
+    <w:lvl w:ilvl="5" w:tplc="0C0A0005" w:tentative="1">
+      <w:start w:val="1"/>
+      <w:numFmt w:val="bullet"/>
+      <w:lvlText w:val=""/>
+      <w:lvlJc w:val="left"/>
+      <w:pPr>
+        <w:ind w:left="4320" w:hanging="360"/>
+      </w:pPr>
+      <w:rPr>
+        <w:rFonts w:ascii="Wingdings" w:hAnsi="Wingdings" w:hint="default"/>
+      </w:rPr>
+    </w:lvl>
+    <w:lvl w:ilvl="6" w:tplc="0C0A0001" w:tentative="1">
+      <w:start w:val="1"/>
+      <w:numFmt w:val="bullet"/>
+      <w:lvlText w:val=""/>
+      <w:lvlJc w:val="left"/>
+      <w:pPr>
+        <w:ind w:left="5040" w:hanging="360"/>
+      </w:pPr>
+      <w:rPr>
+        <w:rFonts w:ascii="Symbol" w:hAnsi="Symbol" w:hint="default"/>
+      </w:rPr>
+    </w:lvl>
+    <w:lvl w:ilvl="7" w:tplc="0C0A0003" w:tentative="1">
+      <w:start w:val="1"/>
+      <w:numFmt w:val="bullet"/>
+      <w:lvlText w:val="o"/>
+      <w:lvlJc w:val="left"/>
+      <w:pPr>
+        <w:ind w:left="5760" w:hanging="360"/>
+      </w:pPr>
+      <w:rPr>
+        <w:rFonts w:ascii="Courier New" w:hAnsi="Courier New" w:cs="Courier New" w:hint="default"/>
+      </w:rPr>
+    </w:lvl>
+    <w:lvl w:ilvl="8" w:tplc="0C0A0005" w:tentative="1">
+      <w:start w:val="1"/>
+      <w:numFmt w:val="bullet"/>
+      <w:lvlText w:val=""/>
+      <w:lvlJc w:val="left"/>
+      <w:pPr>
+        <w:ind w:left="6480" w:hanging="360"/>
+      </w:pPr>
+      <w:rPr>
+        <w:rFonts w:ascii="Wingdings" w:hAnsi="Wingdings" w:hint="default"/>
+      </w:rPr>
+    </w:lvl>
+  </w:abstractNum>
+  <w:abstractNum w:abstractNumId="4">
     <w:nsid w:val="32C459B1"/>
     <w:multiLevelType w:val="multilevel"/>
     <w:tmpl w:val="2CA876C6"/>
@@ -3393,7 +3940,7 @@
       </w:pPr>
     </w:lvl>
   </w:abstractNum>
-  <w:abstractNum w:abstractNumId="3">
+  <w:abstractNum w:abstractNumId="5">
     <w:nsid w:val="37E2162C"/>
     <w:multiLevelType w:val="multilevel"/>
     <w:tmpl w:val="9762076E"/>
@@ -3506,7 +4053,7 @@
       </w:pPr>
     </w:lvl>
   </w:abstractNum>
-  <w:abstractNum w:abstractNumId="4">
+  <w:abstractNum w:abstractNumId="6">
     <w:nsid w:val="3DA7786B"/>
     <w:multiLevelType w:val="multilevel"/>
     <w:tmpl w:val="CBEA86CA"/>
@@ -3646,7 +4193,7 @@
       </w:rPr>
     </w:lvl>
   </w:abstractNum>
-  <w:abstractNum w:abstractNumId="5">
+  <w:abstractNum w:abstractNumId="7">
     <w:nsid w:val="4FED6FA9"/>
     <w:multiLevelType w:val="hybridMultilevel"/>
     <w:tmpl w:val="2E8C01C4"/>
@@ -3759,7 +4306,7 @@
       </w:rPr>
     </w:lvl>
   </w:abstractNum>
-  <w:abstractNum w:abstractNumId="6">
+  <w:abstractNum w:abstractNumId="8">
     <w:nsid w:val="550269D9"/>
     <w:multiLevelType w:val="hybridMultilevel"/>
     <w:tmpl w:val="6FD6C764"/>
@@ -3872,7 +4419,7 @@
       </w:rPr>
     </w:lvl>
   </w:abstractNum>
-  <w:abstractNum w:abstractNumId="7">
+  <w:abstractNum w:abstractNumId="9">
     <w:nsid w:val="699125F9"/>
     <w:multiLevelType w:val="hybridMultilevel"/>
     <w:tmpl w:val="F7FAEA82"/>
@@ -3985,7 +4532,7 @@
       </w:rPr>
     </w:lvl>
   </w:abstractNum>
-  <w:abstractNum w:abstractNumId="8">
+  <w:abstractNum w:abstractNumId="10">
     <w:nsid w:val="6DCA2906"/>
     <w:multiLevelType w:val="hybridMultilevel"/>
     <w:tmpl w:val="ED964B6A"/>
@@ -4098,7 +4645,7 @@
       </w:rPr>
     </w:lvl>
   </w:abstractNum>
-  <w:abstractNum w:abstractNumId="9">
+  <w:abstractNum w:abstractNumId="11">
     <w:nsid w:val="716334CB"/>
     <w:multiLevelType w:val="hybridMultilevel"/>
     <w:tmpl w:val="B030C2F6"/>
@@ -4212,34 +4759,40 @@
     </w:lvl>
   </w:abstractNum>
   <w:num w:numId="1">
-    <w:abstractNumId w:val="3"/>
+    <w:abstractNumId w:val="5"/>
   </w:num>
   <w:num w:numId="2">
     <w:abstractNumId w:val="1"/>
   </w:num>
   <w:num w:numId="3">
+    <w:abstractNumId w:val="6"/>
+  </w:num>
+  <w:num w:numId="4">
     <w:abstractNumId w:val="4"/>
   </w:num>
-  <w:num w:numId="4">
-    <w:abstractNumId w:val="2"/>
-  </w:num>
   <w:num w:numId="5">
-    <w:abstractNumId w:val="9"/>
+    <w:abstractNumId w:val="11"/>
   </w:num>
   <w:num w:numId="6">
     <w:abstractNumId w:val="0"/>
   </w:num>
   <w:num w:numId="7">
+    <w:abstractNumId w:val="10"/>
+  </w:num>
+  <w:num w:numId="8">
     <w:abstractNumId w:val="8"/>
   </w:num>
-  <w:num w:numId="8">
-    <w:abstractNumId w:val="6"/>
-  </w:num>
   <w:num w:numId="9">
-    <w:abstractNumId w:val="5"/>
+    <w:abstractNumId w:val="7"/>
   </w:num>
   <w:num w:numId="10">
-    <w:abstractNumId w:val="7"/>
+    <w:abstractNumId w:val="9"/>
+  </w:num>
+  <w:num w:numId="11">
+    <w:abstractNumId w:val="3"/>
+  </w:num>
+  <w:num w:numId="12">
+    <w:abstractNumId w:val="2"/>
   </w:num>
 </w:numbering>
 </file>

</xml_diff>